<commit_message>
Justificativa e quadro teorico
</commit_message>
<xml_diff>
--- a/AVS/AV-2.docx
+++ b/AVS/AV-2.docx
@@ -20,38 +20,50 @@
         <w:jc w:val="both"/>
       </w:pPr>
       <w:r>
-        <w:t xml:space="preserve">Foi identificado no dia a dia e </w:t>
-      </w:r>
-      <w:bookmarkStart w:id="0" w:name="_GoBack"/>
-      <w:bookmarkEnd w:id="0"/>
-      <w:r>
-        <w:t xml:space="preserve">observando algumas redes sociais a dificuldade que algumas pessoas têm de encontrar profissionais específicos. </w:t>
-      </w:r>
-    </w:p>
-    <w:p>
-      <w:pPr>
-        <w:jc w:val="both"/>
-      </w:pPr>
-    </w:p>
-    <w:p>
-      <w:pPr>
-        <w:jc w:val="both"/>
-      </w:pPr>
-      <w:r>
-        <w:t>Ficar perguntando para outras pessoas se elas conhecem algum profissional para recomendar acaba não tendo um resultando satisfatório e pode ser mais demorado do que parece, causando certo desconforto.</w:t>
-      </w:r>
-    </w:p>
-    <w:p>
-      <w:pPr>
-        <w:jc w:val="both"/>
-      </w:pPr>
-    </w:p>
-    <w:p>
-      <w:pPr>
-        <w:jc w:val="both"/>
-      </w:pPr>
-      <w:r>
-        <w:t xml:space="preserve">É justificável então que se crie um aplicativo onde os mais variados profissionais </w:t>
+        <w:t>O</w:t>
+      </w:r>
+      <w:r>
+        <w:t>bservando</w:t>
+      </w:r>
+      <w:r>
+        <w:t xml:space="preserve">-se, em </w:t>
+      </w:r>
+      <w:r>
+        <w:t>algumas redes sociais</w:t>
+      </w:r>
+      <w:r>
+        <w:t>,</w:t>
+      </w:r>
+      <w:r>
+        <w:t xml:space="preserve"> </w:t>
+      </w:r>
+      <w:r>
+        <w:t xml:space="preserve">é possível perceber a </w:t>
+      </w:r>
+      <w:r>
+        <w:t>dificuldade que algumas pessoas têm de encontrar profissionais específicos.</w:t>
+      </w:r>
+      <w:r>
+        <w:t xml:space="preserve"> Ha uma exposição a fim de questionar os contatos se dentre eles alguém conhece algum profissional para de áreas especificas para ser recomendado. Esse episódio pode não dar o resultado esperado, além de ser demorado.</w:t>
+      </w:r>
+    </w:p>
+    <w:p>
+      <w:pPr>
+        <w:jc w:val="both"/>
+      </w:pPr>
+    </w:p>
+    <w:p>
+      <w:pPr>
+        <w:jc w:val="both"/>
+      </w:pPr>
+      <w:r>
+        <w:t xml:space="preserve">É justificável então que se crie um aplicativo </w:t>
+      </w:r>
+      <w:r>
+        <w:t>no qual</w:t>
+      </w:r>
+      <w:r>
+        <w:t xml:space="preserve"> os mais variados profissionais </w:t>
       </w:r>
       <w:r>
         <w:t xml:space="preserve">sejam eles </w:t>
@@ -63,32 +75,87 @@
         <w:t xml:space="preserve"> ou </w:t>
       </w:r>
       <w:r>
-        <w:t>empresas possam se cadastrar e oferecer seus serviços</w:t>
-      </w:r>
-      <w:r>
-        <w:t xml:space="preserve">, </w:t>
-      </w:r>
-      <w:r>
-        <w:t xml:space="preserve">então mediante uma busca </w:t>
-      </w:r>
-      <w:r>
-        <w:t>o usuário poderá escolher o perfil que mais lhe agradar, baseando se em avaliações de outros usuários.</w:t>
-      </w:r>
-    </w:p>
-    <w:p>
-      <w:pPr>
-        <w:jc w:val="both"/>
-      </w:pPr>
-    </w:p>
-    <w:p>
-      <w:pPr>
-        <w:jc w:val="both"/>
-      </w:pPr>
-      <w:r>
-        <w:t xml:space="preserve">Justifica-se também </w:t>
-      </w:r>
-      <w:r>
-        <w:t>que a ferramenta proporciona aos autores do projeto um contato direto com novas tecnologias não estudadas na graduação</w:t>
+        <w:t xml:space="preserve">empresas </w:t>
+      </w:r>
+      <w:r>
+        <w:t xml:space="preserve">a fim de que </w:t>
+      </w:r>
+      <w:r>
+        <w:t>possam se cadastrar e oferecer seus serviços</w:t>
+      </w:r>
+      <w:r>
+        <w:t xml:space="preserve">. A partir disso, </w:t>
+      </w:r>
+      <w:r>
+        <w:t>mediante uma busca</w:t>
+      </w:r>
+      <w:r>
+        <w:t>,</w:t>
+      </w:r>
+      <w:r>
+        <w:t xml:space="preserve"> </w:t>
+      </w:r>
+      <w:r>
+        <w:t>o usuário poderá escolher o perfil que mais lhe agradar, baseando</w:t>
+      </w:r>
+      <w:r>
+        <w:t>-</w:t>
+      </w:r>
+      <w:r>
+        <w:t>se em avaliações de outros usuários.</w:t>
+      </w:r>
+    </w:p>
+    <w:p>
+      <w:pPr>
+        <w:jc w:val="both"/>
+      </w:pPr>
+    </w:p>
+    <w:p>
+      <w:pPr>
+        <w:jc w:val="both"/>
+        <w:rPr>
+          <w:vertAlign w:val="subscript"/>
+        </w:rPr>
+      </w:pPr>
+      <w:r>
+        <w:t xml:space="preserve">A abrangência deste aplicativo envolve, além da identificação do profissional e as </w:t>
+      </w:r>
+      <w:r>
+        <w:t xml:space="preserve">avaliações </w:t>
+      </w:r>
+      <w:r>
+        <w:t xml:space="preserve">referentes aos trabalhos prestados, fornecerá </w:t>
+      </w:r>
+      <w:r>
+        <w:t xml:space="preserve">dados para contato </w:t>
+      </w:r>
+      <w:r>
+        <w:t>e a localização, com o proposito de fornecer a maior transparência possível para os usuários</w:t>
+      </w:r>
+      <w:r>
+        <w:t>. Essas informações serão geradas pelo próprio usuário.</w:t>
+      </w:r>
+    </w:p>
+    <w:p>
+      <w:pPr>
+        <w:jc w:val="both"/>
+      </w:pPr>
+    </w:p>
+    <w:p>
+      <w:pPr>
+        <w:jc w:val="both"/>
+      </w:pPr>
+      <w:r>
+        <w:t>Esta proposta, se pauta no desafio de melhorar uma plataforma já existente. Além disso, j</w:t>
+      </w:r>
+      <w:r>
+        <w:t>ustifica-se também</w:t>
+      </w:r>
+      <w:r>
+        <w:t xml:space="preserve"> por </w:t>
+      </w:r>
+      <w:r>
+        <w:t>proporciona aos autores do projeto um contato direto com novas tecnologias não estudadas na graduação</w:t>
       </w:r>
       <w:r>
         <w:t xml:space="preserve"> e requeridas no mercado atual.</w:t>
@@ -130,13 +197,43 @@
         <w:jc w:val="both"/>
       </w:pPr>
       <w:r>
-        <w:t>Criar aplicativo mobile onde os mais variados profissionais autônomos ou empresas poderão criar uma conta, um perfil e oferecer seus serviços</w:t>
+        <w:t xml:space="preserve">Criar </w:t>
+      </w:r>
+      <w:r>
+        <w:t xml:space="preserve">um </w:t>
+      </w:r>
+      <w:r>
+        <w:t xml:space="preserve">aplicativo </w:t>
+      </w:r>
+      <w:r>
+        <w:rPr>
+          <w:i/>
+        </w:rPr>
+        <w:t>mobile</w:t>
+      </w:r>
+      <w:r>
+        <w:t xml:space="preserve"> </w:t>
+      </w:r>
+      <w:r>
+        <w:t xml:space="preserve">no qual </w:t>
+      </w:r>
+      <w:r>
+        <w:t>os mais variados profissionais autônomos ou empresas poderão criar uma conta, um perfil e oferecer seus serviços</w:t>
       </w:r>
       <w:r>
         <w:t xml:space="preserve"> e também realizar buscas</w:t>
       </w:r>
       <w:r>
-        <w:t>. A aplicação trará de um banco de dados online os resultados da busca de acordo com os filtros aplicados pelo usuário</w:t>
+        <w:t xml:space="preserve">. A aplicação trará de um banco de dados </w:t>
+      </w:r>
+      <w:r>
+        <w:rPr>
+          <w:i/>
+        </w:rPr>
+        <w:t>online</w:t>
+      </w:r>
+      <w:r>
+        <w:t xml:space="preserve"> os resultados da busca de acordo com os filtros aplicados pelo usuário</w:t>
       </w:r>
       <w:r>
         <w:t xml:space="preserve">. Isso </w:t>
@@ -187,7 +284,7 @@
         <w:jc w:val="both"/>
       </w:pPr>
       <w:r>
-        <w:t>criar um aplicativo mobile onde profissionais autônomos e empresas possam se cadastrar e divulgar seus serviços;</w:t>
+        <w:t>Selecionar as ferramentas que serão utilizadas para a criação do aplicativo;</w:t>
       </w:r>
     </w:p>
     <w:p>
@@ -200,7 +297,7 @@
         <w:jc w:val="both"/>
       </w:pPr>
       <w:r>
-        <w:t>criar um serviço de banco de dados online para prover contas e perfis do aplicativo;</w:t>
+        <w:t>criar o esboço do aplicativo;</w:t>
       </w:r>
     </w:p>
     <w:p>
@@ -213,7 +310,34 @@
         <w:jc w:val="both"/>
       </w:pPr>
       <w:r>
-        <w:t>criar um ambiente onde os usuários possam encontrar o profissional ou empresa com facilidade.</w:t>
+        <w:t>d</w:t>
+      </w:r>
+      <w:bookmarkStart w:id="0" w:name="_GoBack"/>
+      <w:bookmarkEnd w:id="0"/>
+      <w:r>
+        <w:t xml:space="preserve">esenvolver o aplicativo paralelamente com </w:t>
+      </w:r>
+      <w:r>
+        <w:t>um serviço de banco de dados online para prover contas e perfis do aplicativo;</w:t>
+      </w:r>
+    </w:p>
+    <w:p>
+      <w:pPr>
+        <w:pStyle w:val="PargrafodaLista"/>
+        <w:numPr>
+          <w:ilvl w:val="0"/>
+          <w:numId w:val="1"/>
+        </w:numPr>
+        <w:jc w:val="both"/>
+      </w:pPr>
+      <w:r>
+        <w:t xml:space="preserve">criar um ambiente </w:t>
+      </w:r>
+      <w:r>
+        <w:t xml:space="preserve">virtual </w:t>
+      </w:r>
+      <w:r>
+        <w:t>onde os usuários possam encontrar o profissional ou empresa com facilidade.</w:t>
       </w:r>
     </w:p>
     <w:p>

</xml_diff>